<commit_message>
Add to ocusec description in manual
</commit_message>
<xml_diff>
--- a/Support/A - Guides and Documentation/GLD_Manual_V.1.0.docx
+++ b/Support/A - Guides and Documentation/GLD_Manual_V.1.0.docx
@@ -135,6 +135,12 @@
     <w:p>
       <w:pPr>
         <w:sectPr>
+          <w:headerReference w:type="even" r:id="rId13"/>
+          <w:headerReference w:type="default" r:id="rId14"/>
+          <w:footerReference w:type="even" r:id="rId15"/>
+          <w:footerReference w:type="default" r:id="rId16"/>
+          <w:headerReference w:type="first" r:id="rId17"/>
+          <w:footerReference w:type="first" r:id="rId18"/>
           <w:pgSz w:w="12240" w:h="15840"/>
           <w:pgMar w:top="1440" w:right="1440" w:bottom="1440" w:left="1440" w:header="720" w:footer="720" w:gutter="0"/>
           <w:cols w:space="720"/>
@@ -4289,7 +4295,7 @@
       <w:r>
         <w:t>(</w:t>
       </w:r>
-      <w:hyperlink r:id="rId13" w:history="1">
+      <w:hyperlink r:id="rId19" w:history="1">
         <w:r>
           <w:rPr>
             <w:rStyle w:val="Hyperlink"/>
@@ -4366,7 +4372,7 @@
       <w:r>
         <w:t>(</w:t>
       </w:r>
-      <w:hyperlink r:id="rId14">
+      <w:hyperlink r:id="rId20">
         <w:r>
           <w:rPr>
             <w:color w:val="0462C1"/>
@@ -8821,7 +8827,7 @@
         </w:rPr>
         <w:t xml:space="preserve">Underlying version of the International Conference of Labour Statisticians that is being used in the survey to code </w:t>
       </w:r>
-      <w:hyperlink r:id="rId15" w:history="1">
+      <w:hyperlink r:id="rId21" w:history="1">
         <w:r>
           <w:rPr>
             <w:rStyle w:val="Hyperlink"/>
@@ -8987,7 +8993,7 @@
                     <pic:cNvPicPr/>
                   </pic:nvPicPr>
                   <pic:blipFill rotWithShape="1">
-                    <a:blip r:embed="rId16"/>
+                    <a:blip r:embed="rId22"/>
                     <a:srcRect b="5028"/>
                     <a:stretch/>
                   </pic:blipFill>
@@ -9126,7 +9132,7 @@
                     <pic:cNvPicPr/>
                   </pic:nvPicPr>
                   <pic:blipFill rotWithShape="1">
-                    <a:blip r:embed="rId17"/>
+                    <a:blip r:embed="rId23"/>
                     <a:srcRect b="8106"/>
                     <a:stretch/>
                   </pic:blipFill>
@@ -9201,7 +9207,7 @@
         </w:rPr>
         <w:t xml:space="preserve">Underlying version of the </w:t>
       </w:r>
-      <w:hyperlink r:id="rId18" w:history="1">
+      <w:hyperlink r:id="rId24" w:history="1">
         <w:r>
           <w:rPr>
             <w:rStyle w:val="Hyperlink"/>
@@ -9254,7 +9260,7 @@
         </w:rPr>
         <w:t xml:space="preserve">Underlying version of the </w:t>
       </w:r>
-      <w:hyperlink r:id="rId19" w:history="1">
+      <w:hyperlink r:id="rId25" w:history="1">
         <w:r>
           <w:rPr>
             <w:rStyle w:val="Hyperlink"/>
@@ -9329,7 +9335,7 @@
       <w:r>
         <w:t xml:space="preserve"> </w:t>
       </w:r>
-      <w:hyperlink r:id="rId20" w:history="1">
+      <w:hyperlink r:id="rId26" w:history="1">
         <w:r>
           <w:rPr>
             <w:rStyle w:val="Hyperlink"/>
@@ -10697,7 +10703,7 @@
         </w:rPr>
         <w:t xml:space="preserve">Harmonizers should also ensure that country codes are updated according to the </w:t>
       </w:r>
-      <w:hyperlink r:id="rId21" w:history="1">
+      <w:hyperlink r:id="rId27" w:history="1">
         <w:r>
           <w:rPr>
             <w:rStyle w:val="Hyperlink"/>
@@ -15775,7 +15781,7 @@
         </w:rPr>
         <w:t xml:space="preserve">gaul_adm1_code is numeric and country-specific based on the GAUL database. It should be taken from the same data in the GAUL database (a copy of those codes is available at the D4G team, contact Minh Nguyen at </w:t>
       </w:r>
-      <w:hyperlink r:id="rId22" w:history="1">
+      <w:hyperlink r:id="rId28" w:history="1">
         <w:r>
           <w:rPr>
             <w:rStyle w:val="Hyperlink"/>
@@ -15796,7 +15802,7 @@
         </w:rPr>
         <w:t xml:space="preserve">or David Newhouse at </w:t>
       </w:r>
-      <w:hyperlink r:id="rId23" w:history="1">
+      <w:hyperlink r:id="rId29" w:history="1">
         <w:r>
           <w:rPr>
             <w:rStyle w:val="Hyperlink"/>
@@ -19351,7 +19357,7 @@
       <w:r>
         <w:t xml:space="preserve"> </w:t>
       </w:r>
-      <w:hyperlink r:id="rId24" w:history="1">
+      <w:hyperlink r:id="rId30" w:history="1">
         <w:r>
           <w:rPr>
             <w:rStyle w:val="Hyperlink"/>
@@ -19482,7 +19488,7 @@
       <w:r>
         <w:t xml:space="preserve">erson moving from one community to another, say from </w:t>
       </w:r>
-      <w:hyperlink r:id="rId25" w:history="1">
+      <w:hyperlink r:id="rId31" w:history="1">
         <w:r>
           <w:rPr>
             <w:rStyle w:val="Hyperlink"/>
@@ -19493,7 +19499,7 @@
       <w:r>
         <w:t xml:space="preserve"> to </w:t>
       </w:r>
-      <w:hyperlink r:id="rId26" w:history="1">
+      <w:hyperlink r:id="rId32" w:history="1">
         <w:r>
           <w:rPr>
             <w:rStyle w:val="Hyperlink"/>
@@ -19605,7 +19611,7 @@
       <w:r>
         <w:t xml:space="preserve">migrated from as a </w:t>
       </w:r>
-      <w:hyperlink r:id="rId27" w:history="1">
+      <w:hyperlink r:id="rId33" w:history="1">
         <w:r>
           <w:rPr>
             <w:rStyle w:val="Hyperlink"/>
@@ -22511,7 +22517,7 @@
                     <pic:cNvPicPr/>
                   </pic:nvPicPr>
                   <pic:blipFill>
-                    <a:blip r:embed="rId28"/>
+                    <a:blip r:embed="rId34"/>
                     <a:stretch>
                       <a:fillRect/>
                     </a:stretch>
@@ -24934,7 +24940,7 @@
         </w:rPr>
         <w:t>(</w:t>
       </w:r>
-      <w:hyperlink r:id="rId29" w:history="1">
+      <w:hyperlink r:id="rId35" w:history="1">
         <w:r>
           <w:rPr>
             <w:rStyle w:val="Hyperlink"/>
@@ -24980,7 +24986,7 @@
                     </pic:cNvPicPr>
                   </pic:nvPicPr>
                   <pic:blipFill>
-                    <a:blip r:embed="rId30">
+                    <a:blip r:embed="rId36">
                       <a:extLst>
                         <a:ext uri="{28A0092B-C50C-407E-A947-70E740481C1C}">
                           <a14:useLocalDpi xmlns:a14="http://schemas.microsoft.com/office/drawing/2010/main" val="0"/>
@@ -25545,6 +25551,165 @@
         <w:t>sector.</w:t>
       </w:r>
     </w:p>
+    <w:p/>
+    <w:p>
+      <w:bookmarkStart w:id="41" w:name="_Hlk106867822"/>
+      <w:r>
+        <w:t xml:space="preserve">Additionally, recall the fact that, in common English usage, a public company (often denoted as public limited company or PLC) are private companies in the private sector but whose ownership is organized via stocks tradeable in a </w:t>
+      </w:r>
+      <w:r>
+        <w:rPr>
+          <w:i/>
+          <w:iCs/>
+        </w:rPr>
+        <w:t>public</w:t>
+      </w:r>
+      <w:r>
+        <w:t xml:space="preserve"> market, i.e., accessible to all, not run by the public sector.</w:t>
+      </w:r>
+    </w:p>
+    <w:p/>
+    <w:p>
+      <w:r>
+        <w:t>The following is an example of the relevant question in the 2010 Pakistani LFS:</w:t>
+      </w:r>
+    </w:p>
+    <w:p/>
+    <w:p>
+      <w:r>
+        <w:rPr>
+          <w:noProof/>
+        </w:rPr>
+        <w:drawing>
+          <wp:inline distT="0" distB="0" distL="0" distR="0" wp14:anchorId="2BF154B0" wp14:editId="1A5A3F73">
+            <wp:extent cx="1959239" cy="5021580"/>
+            <wp:effectExtent l="0" t="0" r="3175" b="7620"/>
+            <wp:docPr id="10" name="Picture 10"/>
+            <wp:cNvGraphicFramePr>
+              <a:graphicFrameLocks xmlns:a="http://schemas.openxmlformats.org/drawingml/2006/main" noChangeAspect="1"/>
+            </wp:cNvGraphicFramePr>
+            <a:graphic xmlns:a="http://schemas.openxmlformats.org/drawingml/2006/main">
+              <a:graphicData uri="http://schemas.openxmlformats.org/drawingml/2006/picture">
+                <pic:pic xmlns:pic="http://schemas.openxmlformats.org/drawingml/2006/picture">
+                  <pic:nvPicPr>
+                    <pic:cNvPr id="1" name=""/>
+                    <pic:cNvPicPr/>
+                  </pic:nvPicPr>
+                  <pic:blipFill>
+                    <a:blip r:embed="rId37"/>
+                    <a:stretch>
+                      <a:fillRect/>
+                    </a:stretch>
+                  </pic:blipFill>
+                  <pic:spPr>
+                    <a:xfrm>
+                      <a:off x="0" y="0"/>
+                      <a:ext cx="1962738" cy="5030549"/>
+                    </a:xfrm>
+                    <a:prstGeom prst="rect">
+                      <a:avLst/>
+                    </a:prstGeom>
+                  </pic:spPr>
+                </pic:pic>
+              </a:graphicData>
+            </a:graphic>
+          </wp:inline>
+        </w:drawing>
+      </w:r>
+    </w:p>
+    <w:p/>
+    <w:p>
+      <w:pPr>
+        <w:rPr>
+          <w:lang w:val="en-GB"/>
+        </w:rPr>
+      </w:pPr>
+      <w:r>
+        <w:rPr>
+          <w:lang w:val="en-GB"/>
+        </w:rPr>
+        <w:t>Here code 4 represent</w:t>
+      </w:r>
+      <w:r>
+        <w:rPr>
+          <w:lang w:val="en-GB"/>
+        </w:rPr>
+        <w:t>s</w:t>
+      </w:r>
+      <w:r>
+        <w:rPr>
+          <w:lang w:val="en-GB"/>
+        </w:rPr>
+        <w:t xml:space="preserve"> a public ent</w:t>
+      </w:r>
+      <w:r>
+        <w:rPr>
+          <w:lang w:val="en-GB"/>
+        </w:rPr>
+        <w:t>er</w:t>
+      </w:r>
+      <w:r>
+        <w:rPr>
+          <w:lang w:val="en-GB"/>
+        </w:rPr>
+        <w:t>prise (explicitly mentioned as a co</w:t>
+      </w:r>
+      <w:r>
+        <w:rPr>
+          <w:lang w:val="en-GB"/>
+        </w:rPr>
+        <w:t xml:space="preserve">rporation created by a legislative body) and code 6 a public limited company (a private sector company whose shares can be bought by the general public). </w:t>
+      </w:r>
+      <w:r>
+        <w:rPr>
+          <w:b/>
+          <w:bCs/>
+          <w:lang w:val="en-GB"/>
+        </w:rPr>
+        <w:t>Code 6 should not be considered part of the private sector</w:t>
+      </w:r>
+      <w:r>
+        <w:rPr>
+          <w:lang w:val="en-GB"/>
+        </w:rPr>
+        <w:t>.</w:t>
+      </w:r>
+    </w:p>
+    <w:p>
+      <w:pPr>
+        <w:rPr>
+          <w:lang w:val="en-GB"/>
+        </w:rPr>
+      </w:pPr>
+    </w:p>
+    <w:p>
+      <w:pPr>
+        <w:rPr>
+          <w:lang w:val="en-GB"/>
+        </w:rPr>
+      </w:pPr>
+      <w:r>
+        <w:rPr>
+          <w:lang w:val="en-GB"/>
+        </w:rPr>
+        <w:t xml:space="preserve">Coding would then be LFS codes 1 to 4 are ocusec code 1 (public), codes 5 to 9 are code 2 (private) and 10 is 4 unless there is an additional variable giving the details on other, that you may be able to read </w:t>
+      </w:r>
+      <w:r>
+        <w:rPr>
+          <w:lang w:val="en-GB"/>
+        </w:rPr>
+        <w:lastRenderedPageBreak/>
+        <w:t>through to make a more precise judgement.</w:t>
+      </w:r>
+    </w:p>
+    <w:bookmarkEnd w:id="41"/>
+    <w:p>
+      <w:pPr>
+        <w:rPr>
+          <w:lang w:val="en-GB"/>
+        </w:rPr>
+      </w:pPr>
+    </w:p>
     <w:p>
       <w:r>
         <w:t>Notes:</w:t>
@@ -25573,11 +25738,11 @@
       <w:pPr>
         <w:pStyle w:val="Heading3"/>
       </w:pPr>
-      <w:bookmarkStart w:id="41" w:name="_Ref71796015"/>
+      <w:bookmarkStart w:id="42" w:name="_Ref71796015"/>
       <w:r>
         <w:t>industrycat_isic</w:t>
       </w:r>
-      <w:bookmarkEnd w:id="41"/>
+      <w:bookmarkEnd w:id="42"/>
     </w:p>
     <w:p>
       <w:r>
@@ -25627,7 +25792,7 @@
       <w:r>
         <w:t xml:space="preserve">, </w:t>
       </w:r>
-      <w:hyperlink r:id="rId31" w:history="1">
+      <w:hyperlink r:id="rId38" w:history="1">
         <w:r>
           <w:rPr>
             <w:rStyle w:val="Hyperlink"/>
@@ -25748,7 +25913,7 @@
           <w:iCs w:val="0"/>
         </w:rPr>
       </w:pPr>
-      <w:bookmarkStart w:id="42" w:name="_Ref71730682"/>
+      <w:bookmarkStart w:id="43" w:name="_Ref71730682"/>
       <w:r>
         <w:rPr>
           <w:i w:val="0"/>
@@ -25792,7 +25957,7 @@
         </w:rPr>
         <w:fldChar w:fldCharType="end"/>
       </w:r>
-      <w:bookmarkEnd w:id="42"/>
+      <w:bookmarkEnd w:id="43"/>
       <w:r>
         <w:rPr>
           <w:i w:val="0"/>
@@ -25824,7 +25989,7 @@
                     </pic:cNvPicPr>
                   </pic:nvPicPr>
                   <pic:blipFill>
-                    <a:blip r:embed="rId32">
+                    <a:blip r:embed="rId39">
                       <a:extLst>
                         <a:ext uri="{28A0092B-C50C-407E-A947-70E740481C1C}">
                           <a14:useLocalDpi xmlns:a14="http://schemas.microsoft.com/office/drawing/2010/main" val="0"/>
@@ -25887,12 +26052,15 @@
         <w:t xml:space="preserve">anslated from the national industry classification to section level) this variable should be </w:t>
       </w:r>
       <w:r>
-        <w:t>a string with the letter coding the correct section.</w:t>
-      </w:r>
-    </w:p>
-    <w:p>
+        <w:t xml:space="preserve">a string with the letter coding the </w:t>
+      </w:r>
       <w:r>
         <w:lastRenderedPageBreak/>
+        <w:t>correct section.</w:t>
+      </w:r>
+    </w:p>
+    <w:p>
+      <w:r>
         <w:t>In most cases, information</w:t>
       </w:r>
       <w:r>
@@ -26056,7 +26224,7 @@
         <w:pStyle w:val="Caption"/>
         <w:keepNext/>
       </w:pPr>
-      <w:bookmarkStart w:id="43" w:name="_Ref71794872"/>
+      <w:bookmarkStart w:id="44" w:name="_Ref71794872"/>
       <w:r>
         <w:t xml:space="preserve">Figure </w:t>
       </w:r>
@@ -26078,7 +26246,7 @@
       <w:r>
         <w:fldChar w:fldCharType="end"/>
       </w:r>
-      <w:bookmarkEnd w:id="43"/>
+      <w:bookmarkEnd w:id="44"/>
       <w:r>
         <w:t xml:space="preserve"> - </w:t>
       </w:r>
@@ -26115,7 +26283,7 @@
                     </pic:cNvPicPr>
                   </pic:nvPicPr>
                   <pic:blipFill>
-                    <a:blip r:embed="rId33">
+                    <a:blip r:embed="rId40">
                       <a:extLst>
                         <a:ext uri="{28A0092B-C50C-407E-A947-70E740481C1C}">
                           <a14:useLocalDpi xmlns:a14="http://schemas.microsoft.com/office/drawing/2010/main" val="0"/>
@@ -26157,12 +26325,15 @@
     </w:p>
     <w:p>
       <w:r>
-        <w:t>industrycat10 is a categorical variable that specifies the 1-digit industry classification in the last 7 days for the main job of any individual with a job (lstatus=1) and is missing otherwise. The variable is constructed for all persons administered this module in each questionnaire. The codes for the main job are given here based on the UN International Standard Industrial Classification. It classifies the main job of any individual with a job (lstatus=1) and is missing otherwise</w:t>
-      </w:r>
-    </w:p>
-    <w:p>
+        <w:t xml:space="preserve">industrycat10 is a categorical variable that specifies the 1-digit industry classification in the last 7 days for the main job of any individual with a job (lstatus=1) and is missing otherwise. The variable is constructed for all persons administered this module in each questionnaire. The codes for the main job </w:t>
+      </w:r>
       <w:r>
         <w:lastRenderedPageBreak/>
+        <w:t>are given here based on the UN International Standard Industrial Classification. It classifies the main job of any individual with a job (lstatus=1) and is missing otherwise</w:t>
+      </w:r>
+    </w:p>
+    <w:p>
+      <w:r>
         <w:t>Ten categories after harmonization:</w:t>
       </w:r>
     </w:p>
@@ -26373,7 +26544,7 @@
                     <pic:cNvPicPr/>
                   </pic:nvPicPr>
                   <pic:blipFill>
-                    <a:blip r:embed="rId34"/>
+                    <a:blip r:embed="rId41"/>
                     <a:stretch>
                       <a:fillRect/>
                     </a:stretch>
@@ -26467,11 +26638,11 @@
       <w:pPr>
         <w:pStyle w:val="Heading3"/>
       </w:pPr>
-      <w:bookmarkStart w:id="44" w:name="_Ref71798797"/>
+      <w:bookmarkStart w:id="45" w:name="_Ref71798797"/>
       <w:r>
         <w:t>occup_isco</w:t>
       </w:r>
-      <w:bookmarkEnd w:id="44"/>
+      <w:bookmarkEnd w:id="45"/>
     </w:p>
     <w:p>
       <w:r>
@@ -26524,7 +26695,7 @@
       <w:r>
         <w:t xml:space="preserve">O-08, </w:t>
       </w:r>
-      <w:hyperlink r:id="rId35" w:history="1">
+      <w:hyperlink r:id="rId42" w:history="1">
         <w:r>
           <w:rPr>
             <w:rStyle w:val="Hyperlink"/>
@@ -26603,7 +26774,7 @@
         <w:pStyle w:val="Caption"/>
         <w:keepNext/>
       </w:pPr>
-      <w:bookmarkStart w:id="45" w:name="_Ref71796480"/>
+      <w:bookmarkStart w:id="46" w:name="_Ref71796480"/>
       <w:r>
         <w:t xml:space="preserve">Figure </w:t>
       </w:r>
@@ -26625,7 +26796,7 @@
       <w:r>
         <w:fldChar w:fldCharType="end"/>
       </w:r>
-      <w:bookmarkEnd w:id="45"/>
+      <w:bookmarkEnd w:id="46"/>
       <w:r>
         <w:t xml:space="preserve"> - Example of values for ISCO-08</w:t>
       </w:r>
@@ -26651,7 +26822,7 @@
                     <pic:cNvPicPr/>
                   </pic:nvPicPr>
                   <pic:blipFill>
-                    <a:blip r:embed="rId36"/>
+                    <a:blip r:embed="rId43"/>
                     <a:stretch>
                       <a:fillRect/>
                     </a:stretch>
@@ -26705,11 +26876,11 @@
       <w:pPr>
         <w:pStyle w:val="Heading3"/>
       </w:pPr>
-      <w:bookmarkStart w:id="46" w:name="_Ref71798915"/>
+      <w:bookmarkStart w:id="47" w:name="_Ref71798915"/>
       <w:r>
         <w:t>occup_skill</w:t>
       </w:r>
-      <w:bookmarkEnd w:id="46"/>
+      <w:bookmarkEnd w:id="47"/>
     </w:p>
     <w:p>
       <w:r>
@@ -26758,7 +26929,7 @@
           <w:iCs w:val="0"/>
         </w:rPr>
       </w:pPr>
-      <w:bookmarkStart w:id="47" w:name="_Ref71798027"/>
+      <w:bookmarkStart w:id="48" w:name="_Ref71798027"/>
       <w:r>
         <w:rPr>
           <w:i w:val="0"/>
@@ -26802,7 +26973,7 @@
         </w:rPr>
         <w:fldChar w:fldCharType="end"/>
       </w:r>
-      <w:bookmarkEnd w:id="47"/>
+      <w:bookmarkEnd w:id="48"/>
       <w:r>
         <w:rPr>
           <w:i w:val="0"/>
@@ -26837,7 +27008,7 @@
                     <pic:cNvPicPr/>
                   </pic:nvPicPr>
                   <pic:blipFill>
-                    <a:blip r:embed="rId37"/>
+                    <a:blip r:embed="rId44"/>
                     <a:stretch>
                       <a:fillRect/>
                     </a:stretch>
@@ -27332,7 +27503,7 @@
         <w:pStyle w:val="Caption"/>
         <w:keepNext/>
       </w:pPr>
-      <w:bookmarkStart w:id="48" w:name="_Ref71798539"/>
+      <w:bookmarkStart w:id="49" w:name="_Ref71798539"/>
       <w:r>
         <w:t xml:space="preserve">Box </w:t>
       </w:r>
@@ -27354,7 +27525,7 @@
       <w:r>
         <w:fldChar w:fldCharType="end"/>
       </w:r>
-      <w:bookmarkEnd w:id="48"/>
+      <w:bookmarkEnd w:id="49"/>
       <w:r>
         <w:t xml:space="preserve"> - Example of wage_total creation</w:t>
       </w:r>
@@ -27904,11 +28075,11 @@
           <w:numId w:val="3"/>
         </w:numPr>
       </w:pPr>
-      <w:bookmarkStart w:id="49" w:name="_Toc106377556"/>
+      <w:bookmarkStart w:id="50" w:name="_Toc106377556"/>
       <w:r>
         <w:t>Secondary Employment, 7-day reference period</w:t>
       </w:r>
-      <w:bookmarkEnd w:id="49"/>
+      <w:bookmarkEnd w:id="50"/>
     </w:p>
     <w:p>
       <w:pPr>
@@ -28944,11 +29115,11 @@
           <w:numId w:val="3"/>
         </w:numPr>
       </w:pPr>
-      <w:bookmarkStart w:id="50" w:name="_Toc106377557"/>
+      <w:bookmarkStart w:id="51" w:name="_Toc106377557"/>
       <w:r>
         <w:t>Other Employment, 7-day reference period</w:t>
       </w:r>
-      <w:bookmarkEnd w:id="50"/>
+      <w:bookmarkEnd w:id="51"/>
     </w:p>
     <w:p>
       <w:pPr>
@@ -29002,11 +29173,11 @@
           <w:numId w:val="3"/>
         </w:numPr>
       </w:pPr>
-      <w:bookmarkStart w:id="51" w:name="_Toc106377558"/>
+      <w:bookmarkStart w:id="52" w:name="_Toc106377558"/>
       <w:r>
         <w:t>Total Employment Earnings, 7-day reference period</w:t>
       </w:r>
-      <w:bookmarkEnd w:id="51"/>
+      <w:bookmarkEnd w:id="52"/>
     </w:p>
     <w:p>
       <w:pPr>
@@ -29060,11 +29231,11 @@
           <w:numId w:val="3"/>
         </w:numPr>
       </w:pPr>
-      <w:bookmarkStart w:id="52" w:name="_Toc106377559"/>
+      <w:bookmarkStart w:id="53" w:name="_Toc106377559"/>
       <w:r>
         <w:t>Labor status, 12-month reference period</w:t>
       </w:r>
-      <w:bookmarkEnd w:id="52"/>
+      <w:bookmarkEnd w:id="53"/>
     </w:p>
     <w:p>
       <w:pPr>
@@ -29441,11 +29612,11 @@
           <w:numId w:val="3"/>
         </w:numPr>
       </w:pPr>
-      <w:bookmarkStart w:id="53" w:name="_Toc106377560"/>
+      <w:bookmarkStart w:id="54" w:name="_Toc106377560"/>
       <w:r>
         <w:t>Primary Employment, 12-month reference period</w:t>
       </w:r>
-      <w:bookmarkEnd w:id="53"/>
+      <w:bookmarkEnd w:id="54"/>
     </w:p>
     <w:p>
       <w:pPr>
@@ -30619,12 +30790,12 @@
           <w:numId w:val="3"/>
         </w:numPr>
       </w:pPr>
-      <w:bookmarkStart w:id="54" w:name="_Toc106377561"/>
+      <w:bookmarkStart w:id="55" w:name="_Toc106377561"/>
       <w:r>
         <w:lastRenderedPageBreak/>
         <w:t>Secondary Employment, 12-month reference period</w:t>
       </w:r>
-      <w:bookmarkEnd w:id="54"/>
+      <w:bookmarkEnd w:id="55"/>
     </w:p>
     <w:p>
       <w:pPr>
@@ -31690,11 +31861,11 @@
           <w:numId w:val="3"/>
         </w:numPr>
       </w:pPr>
-      <w:bookmarkStart w:id="55" w:name="_Toc106377562"/>
+      <w:bookmarkStart w:id="56" w:name="_Toc106377562"/>
       <w:r>
         <w:t>Other Employment, 12-month reference period</w:t>
       </w:r>
-      <w:bookmarkEnd w:id="55"/>
+      <w:bookmarkEnd w:id="56"/>
     </w:p>
     <w:p>
       <w:pPr>
@@ -31749,11 +31920,11 @@
           <w:numId w:val="3"/>
         </w:numPr>
       </w:pPr>
-      <w:bookmarkStart w:id="56" w:name="_Toc106377563"/>
+      <w:bookmarkStart w:id="57" w:name="_Toc106377563"/>
       <w:r>
         <w:t>Total Employment Earnings, 12-month reference period</w:t>
       </w:r>
-      <w:bookmarkEnd w:id="56"/>
+      <w:bookmarkEnd w:id="57"/>
     </w:p>
     <w:p>
       <w:pPr>
@@ -31807,11 +31978,11 @@
           <w:numId w:val="3"/>
         </w:numPr>
       </w:pPr>
-      <w:bookmarkStart w:id="57" w:name="_Toc106377564"/>
+      <w:bookmarkStart w:id="58" w:name="_Toc106377564"/>
       <w:r>
         <w:t>Total Labor Income</w:t>
       </w:r>
-      <w:bookmarkEnd w:id="57"/>
+      <w:bookmarkEnd w:id="58"/>
     </w:p>
     <w:p>
       <w:pPr>
@@ -31884,11 +32055,11 @@
           <w:numId w:val="3"/>
         </w:numPr>
       </w:pPr>
-      <w:bookmarkStart w:id="58" w:name="_Toc106377565"/>
+      <w:bookmarkStart w:id="59" w:name="_Toc106377565"/>
       <w:r>
         <w:t>Lessons Learned and Challenges</w:t>
       </w:r>
-      <w:bookmarkEnd w:id="58"/>
+      <w:bookmarkEnd w:id="59"/>
     </w:p>
     <w:p>
       <w:r>
@@ -32609,12 +32780,12 @@
           <w:numId w:val="3"/>
         </w:numPr>
       </w:pPr>
-      <w:bookmarkStart w:id="59" w:name="_Toc106377566"/>
+      <w:bookmarkStart w:id="60" w:name="_Toc106377566"/>
       <w:r>
         <w:lastRenderedPageBreak/>
         <w:t>Tabular Overview of Variables</w:t>
       </w:r>
-      <w:bookmarkEnd w:id="59"/>
+      <w:bookmarkEnd w:id="60"/>
     </w:p>
     <w:tbl>
       <w:tblPr>
@@ -43895,6 +44066,36 @@
 </w:endnotes>
 </file>
 
+<file path=word/footer1.xml><?xml version="1.0" encoding="utf-8"?>
+<w:ftr xmlns:wpc="http://schemas.microsoft.com/office/word/2010/wordprocessingCanvas" xmlns:cx="http://schemas.microsoft.com/office/drawing/2014/chartex" xmlns:cx1="http://schemas.microsoft.com/office/drawing/2015/9/8/chartex" xmlns:cx2="http://schemas.microsoft.com/office/drawing/2015/10/21/chartex" xmlns:cx3="http://schemas.microsoft.com/office/drawing/2016/5/9/chartex" xmlns:cx4="http://schemas.microsoft.com/office/drawing/2016/5/10/chartex" xmlns:cx5="http://schemas.microsoft.com/office/drawing/2016/5/11/chartex" xmlns:cx6="http://schemas.microsoft.com/office/drawing/2016/5/12/chartex" xmlns:cx7="http://schemas.microsoft.com/office/drawing/2016/5/13/chartex" xmlns:cx8="http://schemas.microsoft.com/office/drawing/2016/5/14/chartex" xmlns:mc="http://schemas.openxmlformats.org/markup-compatibility/2006" xmlns:aink="http://schemas.microsoft.com/office/drawing/2016/ink" xmlns:am3d="http://schemas.microsoft.com/office/drawing/2017/model3d" xmlns:o="urn:schemas-microsoft-com:office:office" xmlns:r="http://schemas.openxmlformats.org/officeDocument/2006/relationships" xmlns:m="http://schemas.openxmlformats.org/officeDocument/2006/math" xmlns:v="urn:schemas-microsoft-com:vml" xmlns:wp14="http://schemas.microsoft.com/office/word/2010/wordprocessingDrawing" xmlns:wp="http://schemas.openxmlformats.org/drawingml/2006/wordprocessingDrawing" xmlns:w10="urn:schemas-microsoft-com:office:word" xmlns:w="http://schemas.openxmlformats.org/wordprocessingml/2006/main" xmlns:w14="http://schemas.microsoft.com/office/word/2010/wordml" xmlns:w15="http://schemas.microsoft.com/office/word/2012/wordml" xmlns:w16cex="http://schemas.microsoft.com/office/word/2018/wordml/cex" xmlns:w16cid="http://schemas.microsoft.com/office/word/2016/wordml/cid" xmlns:w16="http://schemas.microsoft.com/office/word/2018/wordml" xmlns:w16sdtdh="http://schemas.microsoft.com/office/word/2020/wordml/sdtdatahash" xmlns:w16se="http://schemas.microsoft.com/office/word/2015/wordml/symex" xmlns:wpg="http://schemas.microsoft.com/office/word/2010/wordprocessingGroup" xmlns:wpi="http://schemas.microsoft.com/office/word/2010/wordprocessingInk" xmlns:wne="http://schemas.microsoft.com/office/word/2006/wordml" xmlns:wps="http://schemas.microsoft.com/office/word/2010/wordprocessingShape" mc:Ignorable="w14 w15 w16se w16cid w16 w16cex w16sdtdh wp14">
+  <w:p>
+    <w:pPr>
+      <w:pStyle w:val="Footer"/>
+    </w:pPr>
+  </w:p>
+</w:ftr>
+</file>
+
+<file path=word/footer2.xml><?xml version="1.0" encoding="utf-8"?>
+<w:ftr xmlns:wpc="http://schemas.microsoft.com/office/word/2010/wordprocessingCanvas" xmlns:cx="http://schemas.microsoft.com/office/drawing/2014/chartex" xmlns:cx1="http://schemas.microsoft.com/office/drawing/2015/9/8/chartex" xmlns:cx2="http://schemas.microsoft.com/office/drawing/2015/10/21/chartex" xmlns:cx3="http://schemas.microsoft.com/office/drawing/2016/5/9/chartex" xmlns:cx4="http://schemas.microsoft.com/office/drawing/2016/5/10/chartex" xmlns:cx5="http://schemas.microsoft.com/office/drawing/2016/5/11/chartex" xmlns:cx6="http://schemas.microsoft.com/office/drawing/2016/5/12/chartex" xmlns:cx7="http://schemas.microsoft.com/office/drawing/2016/5/13/chartex" xmlns:cx8="http://schemas.microsoft.com/office/drawing/2016/5/14/chartex" xmlns:mc="http://schemas.openxmlformats.org/markup-compatibility/2006" xmlns:aink="http://schemas.microsoft.com/office/drawing/2016/ink" xmlns:am3d="http://schemas.microsoft.com/office/drawing/2017/model3d" xmlns:o="urn:schemas-microsoft-com:office:office" xmlns:r="http://schemas.openxmlformats.org/officeDocument/2006/relationships" xmlns:m="http://schemas.openxmlformats.org/officeDocument/2006/math" xmlns:v="urn:schemas-microsoft-com:vml" xmlns:wp14="http://schemas.microsoft.com/office/word/2010/wordprocessingDrawing" xmlns:wp="http://schemas.openxmlformats.org/drawingml/2006/wordprocessingDrawing" xmlns:w10="urn:schemas-microsoft-com:office:word" xmlns:w="http://schemas.openxmlformats.org/wordprocessingml/2006/main" xmlns:w14="http://schemas.microsoft.com/office/word/2010/wordml" xmlns:w15="http://schemas.microsoft.com/office/word/2012/wordml" xmlns:w16cex="http://schemas.microsoft.com/office/word/2018/wordml/cex" xmlns:w16cid="http://schemas.microsoft.com/office/word/2016/wordml/cid" xmlns:w16="http://schemas.microsoft.com/office/word/2018/wordml" xmlns:w16sdtdh="http://schemas.microsoft.com/office/word/2020/wordml/sdtdatahash" xmlns:w16se="http://schemas.microsoft.com/office/word/2015/wordml/symex" xmlns:wpg="http://schemas.microsoft.com/office/word/2010/wordprocessingGroup" xmlns:wpi="http://schemas.microsoft.com/office/word/2010/wordprocessingInk" xmlns:wne="http://schemas.microsoft.com/office/word/2006/wordml" xmlns:wps="http://schemas.microsoft.com/office/word/2010/wordprocessingShape" mc:Ignorable="w14 w15 w16se w16cid w16 w16cex w16sdtdh wp14">
+  <w:p>
+    <w:pPr>
+      <w:pStyle w:val="Footer"/>
+    </w:pPr>
+  </w:p>
+</w:ftr>
+</file>
+
+<file path=word/footer3.xml><?xml version="1.0" encoding="utf-8"?>
+<w:ftr xmlns:wpc="http://schemas.microsoft.com/office/word/2010/wordprocessingCanvas" xmlns:cx="http://schemas.microsoft.com/office/drawing/2014/chartex" xmlns:cx1="http://schemas.microsoft.com/office/drawing/2015/9/8/chartex" xmlns:cx2="http://schemas.microsoft.com/office/drawing/2015/10/21/chartex" xmlns:cx3="http://schemas.microsoft.com/office/drawing/2016/5/9/chartex" xmlns:cx4="http://schemas.microsoft.com/office/drawing/2016/5/10/chartex" xmlns:cx5="http://schemas.microsoft.com/office/drawing/2016/5/11/chartex" xmlns:cx6="http://schemas.microsoft.com/office/drawing/2016/5/12/chartex" xmlns:cx7="http://schemas.microsoft.com/office/drawing/2016/5/13/chartex" xmlns:cx8="http://schemas.microsoft.com/office/drawing/2016/5/14/chartex" xmlns:mc="http://schemas.openxmlformats.org/markup-compatibility/2006" xmlns:aink="http://schemas.microsoft.com/office/drawing/2016/ink" xmlns:am3d="http://schemas.microsoft.com/office/drawing/2017/model3d" xmlns:o="urn:schemas-microsoft-com:office:office" xmlns:r="http://schemas.openxmlformats.org/officeDocument/2006/relationships" xmlns:m="http://schemas.openxmlformats.org/officeDocument/2006/math" xmlns:v="urn:schemas-microsoft-com:vml" xmlns:wp14="http://schemas.microsoft.com/office/word/2010/wordprocessingDrawing" xmlns:wp="http://schemas.openxmlformats.org/drawingml/2006/wordprocessingDrawing" xmlns:w10="urn:schemas-microsoft-com:office:word" xmlns:w="http://schemas.openxmlformats.org/wordprocessingml/2006/main" xmlns:w14="http://schemas.microsoft.com/office/word/2010/wordml" xmlns:w15="http://schemas.microsoft.com/office/word/2012/wordml" xmlns:w16cex="http://schemas.microsoft.com/office/word/2018/wordml/cex" xmlns:w16cid="http://schemas.microsoft.com/office/word/2016/wordml/cid" xmlns:w16="http://schemas.microsoft.com/office/word/2018/wordml" xmlns:w16sdtdh="http://schemas.microsoft.com/office/word/2020/wordml/sdtdatahash" xmlns:w16se="http://schemas.microsoft.com/office/word/2015/wordml/symex" xmlns:wpg="http://schemas.microsoft.com/office/word/2010/wordprocessingGroup" xmlns:wpi="http://schemas.microsoft.com/office/word/2010/wordprocessingInk" xmlns:wne="http://schemas.microsoft.com/office/word/2006/wordml" xmlns:wps="http://schemas.microsoft.com/office/word/2010/wordprocessingShape" mc:Ignorable="w14 w15 w16se w16cid w16 w16cex w16sdtdh wp14">
+  <w:p>
+    <w:pPr>
+      <w:pStyle w:val="Footer"/>
+    </w:pPr>
+  </w:p>
+</w:ftr>
+</file>
+
 <file path=word/footnotes.xml><?xml version="1.0" encoding="utf-8"?>
 <w:footnotes xmlns:wpc="http://schemas.microsoft.com/office/word/2010/wordprocessingCanvas" xmlns:cx="http://schemas.microsoft.com/office/drawing/2014/chartex" xmlns:cx1="http://schemas.microsoft.com/office/drawing/2015/9/8/chartex" xmlns:cx2="http://schemas.microsoft.com/office/drawing/2015/10/21/chartex" xmlns:cx3="http://schemas.microsoft.com/office/drawing/2016/5/9/chartex" xmlns:cx4="http://schemas.microsoft.com/office/drawing/2016/5/10/chartex" xmlns:cx5="http://schemas.microsoft.com/office/drawing/2016/5/11/chartex" xmlns:cx6="http://schemas.microsoft.com/office/drawing/2016/5/12/chartex" xmlns:cx7="http://schemas.microsoft.com/office/drawing/2016/5/13/chartex" xmlns:cx8="http://schemas.microsoft.com/office/drawing/2016/5/14/chartex" xmlns:mc="http://schemas.openxmlformats.org/markup-compatibility/2006" xmlns:aink="http://schemas.microsoft.com/office/drawing/2016/ink" xmlns:am3d="http://schemas.microsoft.com/office/drawing/2017/model3d" xmlns:o="urn:schemas-microsoft-com:office:office" xmlns:r="http://schemas.openxmlformats.org/officeDocument/2006/relationships" xmlns:m="http://schemas.openxmlformats.org/officeDocument/2006/math" xmlns:v="urn:schemas-microsoft-com:vml" xmlns:wp14="http://schemas.microsoft.com/office/word/2010/wordprocessingDrawing" xmlns:wp="http://schemas.openxmlformats.org/drawingml/2006/wordprocessingDrawing" xmlns:w10="urn:schemas-microsoft-com:office:word" xmlns:w="http://schemas.openxmlformats.org/wordprocessingml/2006/main" xmlns:w14="http://schemas.microsoft.com/office/word/2010/wordml" xmlns:w15="http://schemas.microsoft.com/office/word/2012/wordml" xmlns:w16cex="http://schemas.microsoft.com/office/word/2018/wordml/cex" xmlns:w16cid="http://schemas.microsoft.com/office/word/2016/wordml/cid" xmlns:w16="http://schemas.microsoft.com/office/word/2018/wordml" xmlns:w16sdtdh="http://schemas.microsoft.com/office/word/2020/wordml/sdtdatahash" xmlns:w16se="http://schemas.microsoft.com/office/word/2015/wordml/symex" xmlns:wpg="http://schemas.microsoft.com/office/word/2010/wordprocessingGroup" xmlns:wpi="http://schemas.microsoft.com/office/word/2010/wordprocessingInk" xmlns:wne="http://schemas.microsoft.com/office/word/2006/wordml" xmlns:wps="http://schemas.microsoft.com/office/word/2010/wordprocessingShape" mc:Ignorable="w14 w15 w16se w16cid w16 w16cex w16sdtdh wp14">
   <w:footnote w:type="separator" w:id="-1">
@@ -43918,6 +44119,36 @@
     </w:p>
   </w:footnote>
 </w:footnotes>
+</file>
+
+<file path=word/header1.xml><?xml version="1.0" encoding="utf-8"?>
+<w:hdr xmlns:wpc="http://schemas.microsoft.com/office/word/2010/wordprocessingCanvas" xmlns:cx="http://schemas.microsoft.com/office/drawing/2014/chartex" xmlns:cx1="http://schemas.microsoft.com/office/drawing/2015/9/8/chartex" xmlns:cx2="http://schemas.microsoft.com/office/drawing/2015/10/21/chartex" xmlns:cx3="http://schemas.microsoft.com/office/drawing/2016/5/9/chartex" xmlns:cx4="http://schemas.microsoft.com/office/drawing/2016/5/10/chartex" xmlns:cx5="http://schemas.microsoft.com/office/drawing/2016/5/11/chartex" xmlns:cx6="http://schemas.microsoft.com/office/drawing/2016/5/12/chartex" xmlns:cx7="http://schemas.microsoft.com/office/drawing/2016/5/13/chartex" xmlns:cx8="http://schemas.microsoft.com/office/drawing/2016/5/14/chartex" xmlns:mc="http://schemas.openxmlformats.org/markup-compatibility/2006" xmlns:aink="http://schemas.microsoft.com/office/drawing/2016/ink" xmlns:am3d="http://schemas.microsoft.com/office/drawing/2017/model3d" xmlns:o="urn:schemas-microsoft-com:office:office" xmlns:r="http://schemas.openxmlformats.org/officeDocument/2006/relationships" xmlns:m="http://schemas.openxmlformats.org/officeDocument/2006/math" xmlns:v="urn:schemas-microsoft-com:vml" xmlns:wp14="http://schemas.microsoft.com/office/word/2010/wordprocessingDrawing" xmlns:wp="http://schemas.openxmlformats.org/drawingml/2006/wordprocessingDrawing" xmlns:w10="urn:schemas-microsoft-com:office:word" xmlns:w="http://schemas.openxmlformats.org/wordprocessingml/2006/main" xmlns:w14="http://schemas.microsoft.com/office/word/2010/wordml" xmlns:w15="http://schemas.microsoft.com/office/word/2012/wordml" xmlns:w16cex="http://schemas.microsoft.com/office/word/2018/wordml/cex" xmlns:w16cid="http://schemas.microsoft.com/office/word/2016/wordml/cid" xmlns:w16="http://schemas.microsoft.com/office/word/2018/wordml" xmlns:w16sdtdh="http://schemas.microsoft.com/office/word/2020/wordml/sdtdatahash" xmlns:w16se="http://schemas.microsoft.com/office/word/2015/wordml/symex" xmlns:wpg="http://schemas.microsoft.com/office/word/2010/wordprocessingGroup" xmlns:wpi="http://schemas.microsoft.com/office/word/2010/wordprocessingInk" xmlns:wne="http://schemas.microsoft.com/office/word/2006/wordml" xmlns:wps="http://schemas.microsoft.com/office/word/2010/wordprocessingShape" mc:Ignorable="w14 w15 w16se w16cid w16 w16cex w16sdtdh wp14">
+  <w:p>
+    <w:pPr>
+      <w:pStyle w:val="Header"/>
+    </w:pPr>
+  </w:p>
+</w:hdr>
+</file>
+
+<file path=word/header2.xml><?xml version="1.0" encoding="utf-8"?>
+<w:hdr xmlns:wpc="http://schemas.microsoft.com/office/word/2010/wordprocessingCanvas" xmlns:cx="http://schemas.microsoft.com/office/drawing/2014/chartex" xmlns:cx1="http://schemas.microsoft.com/office/drawing/2015/9/8/chartex" xmlns:cx2="http://schemas.microsoft.com/office/drawing/2015/10/21/chartex" xmlns:cx3="http://schemas.microsoft.com/office/drawing/2016/5/9/chartex" xmlns:cx4="http://schemas.microsoft.com/office/drawing/2016/5/10/chartex" xmlns:cx5="http://schemas.microsoft.com/office/drawing/2016/5/11/chartex" xmlns:cx6="http://schemas.microsoft.com/office/drawing/2016/5/12/chartex" xmlns:cx7="http://schemas.microsoft.com/office/drawing/2016/5/13/chartex" xmlns:cx8="http://schemas.microsoft.com/office/drawing/2016/5/14/chartex" xmlns:mc="http://schemas.openxmlformats.org/markup-compatibility/2006" xmlns:aink="http://schemas.microsoft.com/office/drawing/2016/ink" xmlns:am3d="http://schemas.microsoft.com/office/drawing/2017/model3d" xmlns:o="urn:schemas-microsoft-com:office:office" xmlns:r="http://schemas.openxmlformats.org/officeDocument/2006/relationships" xmlns:m="http://schemas.openxmlformats.org/officeDocument/2006/math" xmlns:v="urn:schemas-microsoft-com:vml" xmlns:wp14="http://schemas.microsoft.com/office/word/2010/wordprocessingDrawing" xmlns:wp="http://schemas.openxmlformats.org/drawingml/2006/wordprocessingDrawing" xmlns:w10="urn:schemas-microsoft-com:office:word" xmlns:w="http://schemas.openxmlformats.org/wordprocessingml/2006/main" xmlns:w14="http://schemas.microsoft.com/office/word/2010/wordml" xmlns:w15="http://schemas.microsoft.com/office/word/2012/wordml" xmlns:w16cex="http://schemas.microsoft.com/office/word/2018/wordml/cex" xmlns:w16cid="http://schemas.microsoft.com/office/word/2016/wordml/cid" xmlns:w16="http://schemas.microsoft.com/office/word/2018/wordml" xmlns:w16sdtdh="http://schemas.microsoft.com/office/word/2020/wordml/sdtdatahash" xmlns:w16se="http://schemas.microsoft.com/office/word/2015/wordml/symex" xmlns:wpg="http://schemas.microsoft.com/office/word/2010/wordprocessingGroup" xmlns:wpi="http://schemas.microsoft.com/office/word/2010/wordprocessingInk" xmlns:wne="http://schemas.microsoft.com/office/word/2006/wordml" xmlns:wps="http://schemas.microsoft.com/office/word/2010/wordprocessingShape" mc:Ignorable="w14 w15 w16se w16cid w16 w16cex w16sdtdh wp14">
+  <w:p>
+    <w:pPr>
+      <w:pStyle w:val="Header"/>
+    </w:pPr>
+  </w:p>
+</w:hdr>
+</file>
+
+<file path=word/header3.xml><?xml version="1.0" encoding="utf-8"?>
+<w:hdr xmlns:wpc="http://schemas.microsoft.com/office/word/2010/wordprocessingCanvas" xmlns:cx="http://schemas.microsoft.com/office/drawing/2014/chartex" xmlns:cx1="http://schemas.microsoft.com/office/drawing/2015/9/8/chartex" xmlns:cx2="http://schemas.microsoft.com/office/drawing/2015/10/21/chartex" xmlns:cx3="http://schemas.microsoft.com/office/drawing/2016/5/9/chartex" xmlns:cx4="http://schemas.microsoft.com/office/drawing/2016/5/10/chartex" xmlns:cx5="http://schemas.microsoft.com/office/drawing/2016/5/11/chartex" xmlns:cx6="http://schemas.microsoft.com/office/drawing/2016/5/12/chartex" xmlns:cx7="http://schemas.microsoft.com/office/drawing/2016/5/13/chartex" xmlns:cx8="http://schemas.microsoft.com/office/drawing/2016/5/14/chartex" xmlns:mc="http://schemas.openxmlformats.org/markup-compatibility/2006" xmlns:aink="http://schemas.microsoft.com/office/drawing/2016/ink" xmlns:am3d="http://schemas.microsoft.com/office/drawing/2017/model3d" xmlns:o="urn:schemas-microsoft-com:office:office" xmlns:r="http://schemas.openxmlformats.org/officeDocument/2006/relationships" xmlns:m="http://schemas.openxmlformats.org/officeDocument/2006/math" xmlns:v="urn:schemas-microsoft-com:vml" xmlns:wp14="http://schemas.microsoft.com/office/word/2010/wordprocessingDrawing" xmlns:wp="http://schemas.openxmlformats.org/drawingml/2006/wordprocessingDrawing" xmlns:w10="urn:schemas-microsoft-com:office:word" xmlns:w="http://schemas.openxmlformats.org/wordprocessingml/2006/main" xmlns:w14="http://schemas.microsoft.com/office/word/2010/wordml" xmlns:w15="http://schemas.microsoft.com/office/word/2012/wordml" xmlns:w16cex="http://schemas.microsoft.com/office/word/2018/wordml/cex" xmlns:w16cid="http://schemas.microsoft.com/office/word/2016/wordml/cid" xmlns:w16="http://schemas.microsoft.com/office/word/2018/wordml" xmlns:w16sdtdh="http://schemas.microsoft.com/office/word/2020/wordml/sdtdatahash" xmlns:w16se="http://schemas.microsoft.com/office/word/2015/wordml/symex" xmlns:wpg="http://schemas.microsoft.com/office/word/2010/wordprocessingGroup" xmlns:wpi="http://schemas.microsoft.com/office/word/2010/wordprocessingInk" xmlns:wne="http://schemas.microsoft.com/office/word/2006/wordml" xmlns:wps="http://schemas.microsoft.com/office/word/2010/wordprocessingShape" mc:Ignorable="w14 w15 w16se w16cid w16 w16cex w16sdtdh wp14">
+  <w:p>
+    <w:pPr>
+      <w:pStyle w:val="Header"/>
+    </w:pPr>
+  </w:p>
+</w:hdr>
 </file>
 
 <file path=word/numbering.xml><?xml version="1.0" encoding="utf-8"?>
@@ -48734,43 +48965,28 @@
 
 <file path=customXml/item1.xml><?xml version="1.0" encoding="utf-8"?>
 <?mso-contentType ?>
-<spe:Receivers xmlns:spe="http://schemas.microsoft.com/sharepoint/events"/>
+<SharedContentType xmlns="Microsoft.SharePoint.Taxonomy.ContentTypeSync" SourceId="2a6c10d7-b926-4fc0-945e-3cbf5049f6bd" ContentTypeId="0x010100F4C63C3BD852AE468EAEFD0E6C57C64F02" PreviousValue="false"/>
 </file>
 
 <file path=customXml/item2.xml><?xml version="1.0" encoding="utf-8"?>
 <?mso-contentType ?>
-<SharedContentType xmlns="Microsoft.SharePoint.Taxonomy.ContentTypeSync" SourceId="2a6c10d7-b926-4fc0-945e-3cbf5049f6bd" ContentTypeId="0x010100F4C63C3BD852AE468EAEFD0E6C57C64F02" PreviousValue="false"/>
+<spe:Receivers xmlns:spe="http://schemas.microsoft.com/sharepoint/events"/>
 </file>
 
 <file path=customXml/item3.xml><?xml version="1.0" encoding="utf-8"?>
-<p:properties xmlns:p="http://schemas.microsoft.com/office/2006/metadata/properties" xmlns:xsi="http://www.w3.org/2001/XMLSchema-instance" xmlns:pc="http://schemas.microsoft.com/office/infopath/2007/PartnerControls">
-  <documentManagement>
-    <o1cb080a3dca4eb8a0fd03c7cc8bf8f7 xmlns="3e02667f-0271-471b-bd6e-11a2e16def1d">
-      <Terms xmlns="http://schemas.microsoft.com/office/infopath/2007/PartnerControls"/>
-    </o1cb080a3dca4eb8a0fd03c7cc8bf8f7>
-    <Abstract xmlns="3e02667f-0271-471b-bd6e-11a2e16def1d" xsi:nil="true"/>
-    <WBDocs_Access_To_Info_Exception xmlns="3e02667f-0271-471b-bd6e-11a2e16def1d">12. Not Assessed</WBDocs_Access_To_Info_Exception>
-    <WBDocs_Document_Date xmlns="3e02667f-0271-471b-bd6e-11a2e16def1d">2021-04-21T16:36:47+00:00</WBDocs_Document_Date>
-    <TaxCatchAll xmlns="3e02667f-0271-471b-bd6e-11a2e16def1d">
-      <Value>5</Value>
-      <Value>3</Value>
-    </TaxCatchAll>
-    <OneCMS_Subcategory xmlns="3e02667f-0271-471b-bd6e-11a2e16def1d" xsi:nil="true"/>
-    <i008215bacac45029ee8cafff4c8e93b xmlns="3e02667f-0271-471b-bd6e-11a2e16def1d">
-      <Terms xmlns="http://schemas.microsoft.com/office/infopath/2007/PartnerControls">
-        <TermInfo xmlns="http://schemas.microsoft.com/office/infopath/2007/PartnerControls">
-          <TermName xmlns="http://schemas.microsoft.com/office/infopath/2007/PartnerControls">HSJDR</TermName>
-          <TermId xmlns="http://schemas.microsoft.com/office/infopath/2007/PartnerControls">b82b4e50-8b87-486b-adae-4a5ffb2d1593</TermId>
-        </TermInfo>
-      </Terms>
-    </i008215bacac45029ee8cafff4c8e93b>
-    <WBDocs_Information_Classification xmlns="3e02667f-0271-471b-bd6e-11a2e16def1d">Official Use Only</WBDocs_Information_Classification>
-    <OneCMS_Category xmlns="3e02667f-0271-471b-bd6e-11a2e16def1d" xsi:nil="true"/>
-  </documentManagement>
-</p:properties>
+<?mso-contentType ?>
+<FormTemplates xmlns="http://schemas.microsoft.com/sharepoint/v3/contenttype/forms">
+  <Display>DocumentLibraryForm</Display>
+  <Edit>DocumentLibraryForm</Edit>
+  <New>DocumentLibraryForm</New>
+</FormTemplates>
 </file>
 
 <file path=customXml/item4.xml><?xml version="1.0" encoding="utf-8"?>
+<b:Sources xmlns:b="http://schemas.openxmlformats.org/officeDocument/2006/bibliography" xmlns="http://schemas.openxmlformats.org/officeDocument/2006/bibliography" SelectedStyle="\APASixthEditionOfficeOnline.xsl" StyleName="APA" Version="6"/>
+</file>
+
+<file path=customXml/item5.xml><?xml version="1.0" encoding="utf-8"?>
 <ct:contentTypeSchema xmlns:ct="http://schemas.microsoft.com/office/2006/metadata/contentType" xmlns:ma="http://schemas.microsoft.com/office/2006/metadata/properties/metaAttributes" ct:_="" ma:_="" ma:contentTypeName="WBDocument" ma:contentTypeID="0x010100F4C63C3BD852AE468EAEFD0E6C57C64F020023FF955149D2434D9634B069E3D44A42" ma:contentTypeVersion="49" ma:contentTypeDescription="" ma:contentTypeScope="" ma:versionID="765f642684fa63bc1b9312c368d0b6a5">
   <xsd:schema xmlns:xsd="http://www.w3.org/2001/XMLSchema" xmlns:xs="http://www.w3.org/2001/XMLSchema" xmlns:p="http://schemas.microsoft.com/office/2006/metadata/properties" xmlns:ns3="3e02667f-0271-471b-bd6e-11a2e16def1d" targetNamespace="http://schemas.microsoft.com/office/2006/metadata/properties" ma:root="true" ma:fieldsID="e953fe045711556fedbcbd575ad79d22" ns3:_="">
     <xsd:import namespace="3e02667f-0271-471b-bd6e-11a2e16def1d"/>
@@ -49012,20 +49228,43 @@
 </ct:contentTypeSchema>
 </file>
 
-<file path=customXml/item5.xml><?xml version="1.0" encoding="utf-8"?>
-<b:Sources xmlns:b="http://schemas.openxmlformats.org/officeDocument/2006/bibliography" xmlns="http://schemas.openxmlformats.org/officeDocument/2006/bibliography" SelectedStyle="\APASixthEditionOfficeOnline.xsl" StyleName="APA" Version="6"/>
-</file>
-
 <file path=customXml/item6.xml><?xml version="1.0" encoding="utf-8"?>
-<?mso-contentType ?>
-<FormTemplates xmlns="http://schemas.microsoft.com/sharepoint/v3/contenttype/forms">
-  <Display>DocumentLibraryForm</Display>
-  <Edit>DocumentLibraryForm</Edit>
-  <New>DocumentLibraryForm</New>
-</FormTemplates>
+<p:properties xmlns:p="http://schemas.microsoft.com/office/2006/metadata/properties" xmlns:xsi="http://www.w3.org/2001/XMLSchema-instance" xmlns:pc="http://schemas.microsoft.com/office/infopath/2007/PartnerControls">
+  <documentManagement>
+    <o1cb080a3dca4eb8a0fd03c7cc8bf8f7 xmlns="3e02667f-0271-471b-bd6e-11a2e16def1d">
+      <Terms xmlns="http://schemas.microsoft.com/office/infopath/2007/PartnerControls"/>
+    </o1cb080a3dca4eb8a0fd03c7cc8bf8f7>
+    <Abstract xmlns="3e02667f-0271-471b-bd6e-11a2e16def1d" xsi:nil="true"/>
+    <WBDocs_Access_To_Info_Exception xmlns="3e02667f-0271-471b-bd6e-11a2e16def1d">12. Not Assessed</WBDocs_Access_To_Info_Exception>
+    <WBDocs_Document_Date xmlns="3e02667f-0271-471b-bd6e-11a2e16def1d">2021-04-21T16:36:47+00:00</WBDocs_Document_Date>
+    <TaxCatchAll xmlns="3e02667f-0271-471b-bd6e-11a2e16def1d">
+      <Value>5</Value>
+      <Value>3</Value>
+    </TaxCatchAll>
+    <OneCMS_Subcategory xmlns="3e02667f-0271-471b-bd6e-11a2e16def1d" xsi:nil="true"/>
+    <i008215bacac45029ee8cafff4c8e93b xmlns="3e02667f-0271-471b-bd6e-11a2e16def1d">
+      <Terms xmlns="http://schemas.microsoft.com/office/infopath/2007/PartnerControls">
+        <TermInfo xmlns="http://schemas.microsoft.com/office/infopath/2007/PartnerControls">
+          <TermName xmlns="http://schemas.microsoft.com/office/infopath/2007/PartnerControls">HSJDR</TermName>
+          <TermId xmlns="http://schemas.microsoft.com/office/infopath/2007/PartnerControls">b82b4e50-8b87-486b-adae-4a5ffb2d1593</TermId>
+        </TermInfo>
+      </Terms>
+    </i008215bacac45029ee8cafff4c8e93b>
+    <WBDocs_Information_Classification xmlns="3e02667f-0271-471b-bd6e-11a2e16def1d">Official Use Only</WBDocs_Information_Classification>
+    <OneCMS_Category xmlns="3e02667f-0271-471b-bd6e-11a2e16def1d" xsi:nil="true"/>
+  </documentManagement>
+</p:properties>
 </file>
 
 <file path=customXml/itemProps1.xml><?xml version="1.0" encoding="utf-8"?>
+<ds:datastoreItem xmlns:ds="http://schemas.openxmlformats.org/officeDocument/2006/customXml" ds:itemID="{4BC98259-BD0A-4ED2-9989-5AC86F662DDC}">
+  <ds:schemaRefs>
+    <ds:schemaRef ds:uri="Microsoft.SharePoint.Taxonomy.ContentTypeSync"/>
+  </ds:schemaRefs>
+</ds:datastoreItem>
+</file>
+
+<file path=customXml/itemProps2.xml><?xml version="1.0" encoding="utf-8"?>
 <ds:datastoreItem xmlns:ds="http://schemas.openxmlformats.org/officeDocument/2006/customXml" ds:itemID="{726828D6-AA4E-4858-BB28-1394ECD6E833}">
   <ds:schemaRefs>
     <ds:schemaRef ds:uri="http://schemas.microsoft.com/sharepoint/events"/>
@@ -49033,25 +49272,23 @@
 </ds:datastoreItem>
 </file>
 
-<file path=customXml/itemProps2.xml><?xml version="1.0" encoding="utf-8"?>
-<ds:datastoreItem xmlns:ds="http://schemas.openxmlformats.org/officeDocument/2006/customXml" ds:itemID="{4BC98259-BD0A-4ED2-9989-5AC86F662DDC}">
+<file path=customXml/itemProps3.xml><?xml version="1.0" encoding="utf-8"?>
+<ds:datastoreItem xmlns:ds="http://schemas.openxmlformats.org/officeDocument/2006/customXml" ds:itemID="{D2FAAC77-A454-4D07-B982-854E7D157ADC}">
   <ds:schemaRefs>
-    <ds:schemaRef ds:uri="Microsoft.SharePoint.Taxonomy.ContentTypeSync"/>
-  </ds:schemaRefs>
-</ds:datastoreItem>
-</file>
-
-<file path=customXml/itemProps3.xml><?xml version="1.0" encoding="utf-8"?>
-<ds:datastoreItem xmlns:ds="http://schemas.openxmlformats.org/officeDocument/2006/customXml" ds:itemID="{41D6D192-3E26-4772-B511-E5E380A88FBF}">
-  <ds:schemaRefs>
-    <ds:schemaRef ds:uri="http://schemas.microsoft.com/office/2006/metadata/properties"/>
-    <ds:schemaRef ds:uri="http://schemas.microsoft.com/office/infopath/2007/PartnerControls"/>
-    <ds:schemaRef ds:uri="3e02667f-0271-471b-bd6e-11a2e16def1d"/>
+    <ds:schemaRef ds:uri="http://schemas.microsoft.com/sharepoint/v3/contenttype/forms"/>
   </ds:schemaRefs>
 </ds:datastoreItem>
 </file>
 
 <file path=customXml/itemProps4.xml><?xml version="1.0" encoding="utf-8"?>
+<ds:datastoreItem xmlns:ds="http://schemas.openxmlformats.org/officeDocument/2006/customXml" ds:itemID="{FD948FFB-94A5-484F-A540-B09ADA7914BC}">
+  <ds:schemaRefs>
+    <ds:schemaRef ds:uri="http://schemas.openxmlformats.org/officeDocument/2006/bibliography"/>
+  </ds:schemaRefs>
+</ds:datastoreItem>
+</file>
+
+<file path=customXml/itemProps5.xml><?xml version="1.0" encoding="utf-8"?>
 <ds:datastoreItem xmlns:ds="http://schemas.openxmlformats.org/officeDocument/2006/customXml" ds:itemID="{1D009655-4594-4B87-9434-1A067D1024D4}">
   <ds:schemaRefs>
     <ds:schemaRef ds:uri="http://schemas.microsoft.com/office/2006/metadata/contentType"/>
@@ -49069,18 +49306,12 @@
 </ds:datastoreItem>
 </file>
 
-<file path=customXml/itemProps5.xml><?xml version="1.0" encoding="utf-8"?>
-<ds:datastoreItem xmlns:ds="http://schemas.openxmlformats.org/officeDocument/2006/customXml" ds:itemID="{FD948FFB-94A5-484F-A540-B09ADA7914BC}">
+<file path=customXml/itemProps6.xml><?xml version="1.0" encoding="utf-8"?>
+<ds:datastoreItem xmlns:ds="http://schemas.openxmlformats.org/officeDocument/2006/customXml" ds:itemID="{41D6D192-3E26-4772-B511-E5E380A88FBF}">
   <ds:schemaRefs>
-    <ds:schemaRef ds:uri="http://schemas.openxmlformats.org/officeDocument/2006/bibliography"/>
-  </ds:schemaRefs>
-</ds:datastoreItem>
-</file>
-
-<file path=customXml/itemProps6.xml><?xml version="1.0" encoding="utf-8"?>
-<ds:datastoreItem xmlns:ds="http://schemas.openxmlformats.org/officeDocument/2006/customXml" ds:itemID="{D2FAAC77-A454-4D07-B982-854E7D157ADC}">
-  <ds:schemaRefs>
-    <ds:schemaRef ds:uri="http://schemas.microsoft.com/sharepoint/v3/contenttype/forms"/>
+    <ds:schemaRef ds:uri="http://schemas.microsoft.com/office/2006/metadata/properties"/>
+    <ds:schemaRef ds:uri="http://schemas.microsoft.com/office/infopath/2007/PartnerControls"/>
+    <ds:schemaRef ds:uri="3e02667f-0271-471b-bd6e-11a2e16def1d"/>
   </ds:schemaRefs>
 </ds:datastoreItem>
 </file>
</xml_diff>

<commit_message>
Update dictionary and effects
Include panel and visit_no as variables
</commit_message>
<xml_diff>
--- a/Support/A - Guides and Documentation/GLD_Manual_V.1.0.docx
+++ b/Support/A - Guides and Documentation/GLD_Manual_V.1.0.docx
@@ -9786,6 +9786,86 @@
     </w:p>
     <w:p>
       <w:pPr>
+        <w:pStyle w:val="Heading3"/>
+        <w:rPr>
+          <w:lang w:val="en-GB"/>
+        </w:rPr>
+      </w:pPr>
+      <w:r>
+        <w:rPr>
+          <w:lang w:val="en-GB"/>
+        </w:rPr>
+        <w:t>panel</w:t>
+      </w:r>
+    </w:p>
+    <w:p>
+      <w:pPr>
+        <w:rPr>
+          <w:lang w:val="en-GB"/>
+        </w:rPr>
+      </w:pPr>
+      <w:r>
+        <w:rPr>
+          <w:lang w:val="en-GB"/>
+        </w:rPr>
+        <w:t xml:space="preserve">A string variable denoting which panel the individual belongs to. A panel is defined as all individuals who entered a survey at the same time (e.g., Q3 of 2020) and are scheduled to exit at the same time after a fixed number of survey waves (e.g., after four quarters). </w:t>
+      </w:r>
+    </w:p>
+    <w:p>
+      <w:pPr>
+        <w:rPr>
+          <w:lang w:val="en-GB"/>
+        </w:rPr>
+      </w:pPr>
+      <w:r>
+        <w:rPr>
+          <w:lang w:val="en-GB"/>
+        </w:rPr>
+        <w:t>Note that due to attrition not all intakes may exit at the same time. This variable is only to be coded if the concept is present in the raw data already.</w:t>
+      </w:r>
+    </w:p>
+    <w:p>
+      <w:pPr>
+        <w:pStyle w:val="Heading3"/>
+        <w:rPr>
+          <w:lang w:val="en-GB"/>
+        </w:rPr>
+      </w:pPr>
+      <w:r>
+        <w:rPr>
+          <w:lang w:val="en-GB"/>
+        </w:rPr>
+        <w:t>visit_no</w:t>
+      </w:r>
+    </w:p>
+    <w:p>
+      <w:pPr>
+        <w:rPr>
+          <w:lang w:val="en-GB"/>
+        </w:rPr>
+      </w:pPr>
+      <w:r>
+        <w:rPr>
+          <w:lang w:val="en-GB"/>
+        </w:rPr>
+        <w:t xml:space="preserve">A numeric variable denoting the visit number (e.g., first visit coded as 1, second visit as 2, …) within a panel. </w:t>
+      </w:r>
+      <w:r>
+        <w:rPr>
+          <w:lang w:val="en-GB"/>
+        </w:rPr>
+        <w:t>This variable is only to be coded if the concept is present in the raw data already.</w:t>
+      </w:r>
+    </w:p>
+    <w:p>
+      <w:pPr>
+        <w:rPr>
+          <w:lang w:val="en-GB"/>
+        </w:rPr>
+      </w:pPr>
+    </w:p>
+    <w:p>
+      <w:pPr>
         <w:pStyle w:val="Heading2"/>
         <w:numPr>
           <w:ilvl w:val="1"/>
@@ -10316,6 +10396,7 @@
               <w:jc w:val="center"/>
             </w:pPr>
             <w:r>
+              <w:lastRenderedPageBreak/>
               <w:t>hhid</w:t>
             </w:r>
           </w:p>
@@ -10585,7 +10666,6 @@
               <w:rPr>
                 <w:rFonts w:ascii="Courier New"/>
               </w:rPr>
-              <w:lastRenderedPageBreak/>
               <w:t>n=r(unique_value)</w:t>
             </w:r>
           </w:p>
@@ -10630,7 +10710,6 @@
         <w:rPr>
           <w:lang w:val="en-GB"/>
         </w:rPr>
-        <w:lastRenderedPageBreak/>
         <w:t>Checks on the country code and year</w:t>
       </w:r>
     </w:p>
@@ -11225,7 +11304,7 @@
             <w:pPr>
               <w:pStyle w:val="TableParagraph"/>
               <w:spacing w:before="1" w:line="199" w:lineRule="exact"/>
-              <w:ind w:left="106"/>
+              <w:ind w:left="113"/>
               <w:rPr>
                 <w:b/>
                 <w:sz w:val="18"/>
@@ -11304,7 +11383,7 @@
           <w:p>
             <w:pPr>
               <w:pStyle w:val="TableParagraph"/>
-              <w:ind w:left="106"/>
+              <w:ind w:left="113"/>
               <w:rPr>
                 <w:b/>
                 <w:sz w:val="18"/>
@@ -11387,7 +11466,7 @@
           <w:p>
             <w:pPr>
               <w:pStyle w:val="TableParagraph"/>
-              <w:ind w:left="106"/>
+              <w:ind w:left="113"/>
               <w:rPr>
                 <w:b/>
                 <w:sz w:val="18"/>
@@ -11470,7 +11549,7 @@
           <w:p>
             <w:pPr>
               <w:pStyle w:val="TableParagraph"/>
-              <w:ind w:left="106"/>
+              <w:ind w:left="113"/>
               <w:rPr>
                 <w:b/>
                 <w:sz w:val="18"/>
@@ -11555,7 +11634,7 @@
           <w:p>
             <w:pPr>
               <w:pStyle w:val="TableParagraph"/>
-              <w:ind w:left="106"/>
+              <w:ind w:left="113"/>
               <w:rPr>
                 <w:sz w:val="18"/>
               </w:rPr>
@@ -11633,7 +11712,7 @@
           <w:p>
             <w:pPr>
               <w:pStyle w:val="TableParagraph"/>
-              <w:ind w:left="106"/>
+              <w:ind w:left="113"/>
               <w:rPr>
                 <w:sz w:val="18"/>
               </w:rPr>
@@ -11711,7 +11790,7 @@
           <w:p>
             <w:pPr>
               <w:pStyle w:val="TableParagraph"/>
-              <w:ind w:left="106"/>
+              <w:ind w:left="113"/>
               <w:rPr>
                 <w:sz w:val="18"/>
               </w:rPr>
@@ -11787,7 +11866,7 @@
           <w:p>
             <w:pPr>
               <w:pStyle w:val="TableParagraph"/>
-              <w:ind w:left="106"/>
+              <w:ind w:left="113"/>
               <w:rPr>
                 <w:b/>
                 <w:sz w:val="18"/>
@@ -11864,7 +11943,7 @@
           <w:p>
             <w:pPr>
               <w:pStyle w:val="TableParagraph"/>
-              <w:ind w:left="106"/>
+              <w:ind w:left="113"/>
               <w:rPr>
                 <w:b/>
                 <w:sz w:val="18"/>
@@ -11941,7 +12020,7 @@
           <w:p>
             <w:pPr>
               <w:pStyle w:val="TableParagraph"/>
-              <w:ind w:left="106"/>
+              <w:ind w:left="113"/>
               <w:rPr>
                 <w:b/>
                 <w:sz w:val="18"/>
@@ -12018,7 +12097,7 @@
           <w:p>
             <w:pPr>
               <w:pStyle w:val="TableParagraph"/>
-              <w:ind w:left="106"/>
+              <w:ind w:left="113"/>
               <w:rPr>
                 <w:b/>
                 <w:sz w:val="18"/>
@@ -12095,7 +12174,7 @@
           <w:p>
             <w:pPr>
               <w:pStyle w:val="TableParagraph"/>
-              <w:ind w:left="106"/>
+              <w:ind w:left="113"/>
               <w:rPr>
                 <w:b/>
                 <w:sz w:val="18"/>
@@ -12178,7 +12257,7 @@
           <w:p>
             <w:pPr>
               <w:pStyle w:val="TableParagraph"/>
-              <w:ind w:left="106"/>
+              <w:ind w:left="113"/>
               <w:rPr>
                 <w:b/>
                 <w:sz w:val="18"/>
@@ -12261,7 +12340,7 @@
           <w:p>
             <w:pPr>
               <w:pStyle w:val="TableParagraph"/>
-              <w:ind w:left="106"/>
+              <w:ind w:left="113"/>
               <w:rPr>
                 <w:b/>
                 <w:sz w:val="18"/>
@@ -12338,7 +12417,7 @@
           <w:p>
             <w:pPr>
               <w:pStyle w:val="TableParagraph"/>
-              <w:ind w:left="106"/>
+              <w:ind w:left="113"/>
               <w:rPr>
                 <w:b/>
                 <w:sz w:val="18"/>
@@ -12415,7 +12494,7 @@
           <w:p>
             <w:pPr>
               <w:pStyle w:val="TableParagraph"/>
-              <w:ind w:left="106"/>
+              <w:ind w:left="113"/>
               <w:rPr>
                 <w:b/>
                 <w:sz w:val="18"/>
@@ -12492,7 +12571,7 @@
           <w:p>
             <w:pPr>
               <w:pStyle w:val="TableParagraph"/>
-              <w:ind w:left="106"/>
+              <w:ind w:left="113"/>
               <w:rPr>
                 <w:sz w:val="18"/>
               </w:rPr>
@@ -12568,7 +12647,7 @@
           <w:p>
             <w:pPr>
               <w:pStyle w:val="TableParagraph"/>
-              <w:ind w:left="106"/>
+              <w:ind w:left="113"/>
               <w:rPr>
                 <w:sz w:val="18"/>
               </w:rPr>
@@ -12644,7 +12723,7 @@
           <w:p>
             <w:pPr>
               <w:pStyle w:val="TableParagraph"/>
-              <w:ind w:left="106"/>
+              <w:ind w:left="113"/>
               <w:rPr>
                 <w:sz w:val="18"/>
               </w:rPr>
@@ -12720,17 +12799,94 @@
           <w:p>
             <w:pPr>
               <w:pStyle w:val="TableParagraph"/>
+              <w:ind w:left="113"/>
+              <w:rPr>
+                <w:b/>
+                <w:sz w:val="18"/>
+              </w:rPr>
+            </w:pPr>
+            <w:r>
+              <w:rPr>
+                <w:sz w:val="18"/>
+              </w:rPr>
+              <w:t>wave</w:t>
+            </w:r>
+          </w:p>
+        </w:tc>
+        <w:tc>
+          <w:tcPr>
+            <w:tcW w:w="3966" w:type="dxa"/>
+          </w:tcPr>
+          <w:p>
+            <w:pPr>
+              <w:pStyle w:val="TableParagraph"/>
               <w:ind w:left="106"/>
               <w:rPr>
-                <w:b/>
-                <w:sz w:val="18"/>
-              </w:rPr>
-            </w:pPr>
-            <w:r>
-              <w:rPr>
-                <w:sz w:val="18"/>
-              </w:rPr>
-              <w:t>wave</w:t>
+                <w:sz w:val="18"/>
+              </w:rPr>
+            </w:pPr>
+          </w:p>
+        </w:tc>
+      </w:tr>
+      <w:tr>
+        <w:trPr>
+          <w:trHeight w:val="439"/>
+        </w:trPr>
+        <w:tc>
+          <w:tcPr>
+            <w:tcW w:w="1510" w:type="dxa"/>
+          </w:tcPr>
+          <w:p>
+            <w:pPr>
+              <w:pStyle w:val="TableParagraph"/>
+              <w:rPr>
+                <w:sz w:val="18"/>
+              </w:rPr>
+            </w:pPr>
+            <w:r>
+              <w:rPr>
+                <w:sz w:val="18"/>
+              </w:rPr>
+              <w:t>Survey &amp; ID</w:t>
+            </w:r>
+          </w:p>
+        </w:tc>
+        <w:tc>
+          <w:tcPr>
+            <w:tcW w:w="2437" w:type="dxa"/>
+          </w:tcPr>
+          <w:p>
+            <w:pPr>
+              <w:pStyle w:val="TableParagraph"/>
+              <w:rPr>
+                <w:sz w:val="18"/>
+              </w:rPr>
+            </w:pPr>
+            <w:r>
+              <w:rPr>
+                <w:sz w:val="18"/>
+              </w:rPr>
+              <w:t>Panel the individual belongs to</w:t>
+            </w:r>
+          </w:p>
+        </w:tc>
+        <w:tc>
+          <w:tcPr>
+            <w:tcW w:w="1440" w:type="dxa"/>
+          </w:tcPr>
+          <w:p>
+            <w:pPr>
+              <w:pStyle w:val="TableParagraph"/>
+              <w:ind w:left="113"/>
+              <w:rPr>
+                <w:sz w:val="18"/>
+              </w:rPr>
+            </w:pPr>
+            <w:r>
+              <w:rPr>
+                <w:sz w:val="18"/>
+              </w:rPr>
+              <w:t>panel</w:t>
             </w:r>
           </w:p>
         </w:tc>
@@ -12746,6 +12902,95 @@
                 <w:sz w:val="18"/>
               </w:rPr>
             </w:pPr>
+            <w:r>
+              <w:rPr>
+                <w:sz w:val="18"/>
+              </w:rPr>
+              <w:t>Only code if concept already in survey</w:t>
+            </w:r>
+          </w:p>
+        </w:tc>
+      </w:tr>
+      <w:tr>
+        <w:trPr>
+          <w:trHeight w:val="439"/>
+        </w:trPr>
+        <w:tc>
+          <w:tcPr>
+            <w:tcW w:w="1510" w:type="dxa"/>
+          </w:tcPr>
+          <w:p>
+            <w:pPr>
+              <w:pStyle w:val="TableParagraph"/>
+              <w:rPr>
+                <w:sz w:val="18"/>
+              </w:rPr>
+            </w:pPr>
+            <w:r>
+              <w:rPr>
+                <w:sz w:val="18"/>
+              </w:rPr>
+              <w:t>Survey &amp; ID</w:t>
+            </w:r>
+          </w:p>
+        </w:tc>
+        <w:tc>
+          <w:tcPr>
+            <w:tcW w:w="2437" w:type="dxa"/>
+          </w:tcPr>
+          <w:p>
+            <w:pPr>
+              <w:pStyle w:val="TableParagraph"/>
+              <w:rPr>
+                <w:sz w:val="18"/>
+              </w:rPr>
+            </w:pPr>
+            <w:r>
+              <w:rPr>
+                <w:sz w:val="18"/>
+              </w:rPr>
+              <w:t>Visit number in panel order</w:t>
+            </w:r>
+          </w:p>
+        </w:tc>
+        <w:tc>
+          <w:tcPr>
+            <w:tcW w:w="1440" w:type="dxa"/>
+          </w:tcPr>
+          <w:p>
+            <w:pPr>
+              <w:pStyle w:val="TableParagraph"/>
+              <w:ind w:left="113"/>
+              <w:rPr>
+                <w:sz w:val="18"/>
+              </w:rPr>
+            </w:pPr>
+            <w:r>
+              <w:rPr>
+                <w:sz w:val="18"/>
+              </w:rPr>
+              <w:t>visit_no</w:t>
+            </w:r>
+          </w:p>
+        </w:tc>
+        <w:tc>
+          <w:tcPr>
+            <w:tcW w:w="3966" w:type="dxa"/>
+          </w:tcPr>
+          <w:p>
+            <w:pPr>
+              <w:pStyle w:val="TableParagraph"/>
+              <w:ind w:left="106"/>
+              <w:rPr>
+                <w:sz w:val="18"/>
+              </w:rPr>
+            </w:pPr>
+            <w:r>
+              <w:rPr>
+                <w:sz w:val="18"/>
+              </w:rPr>
+              <w:t>Only code if concept already in survey</w:t>
+            </w:r>
           </w:p>
         </w:tc>
       </w:tr>
@@ -48659,43 +48904,28 @@
 
 <file path=customXml/item1.xml><?xml version="1.0" encoding="utf-8"?>
 <?mso-contentType ?>
-<spe:Receivers xmlns:spe="http://schemas.microsoft.com/sharepoint/events"/>
+<SharedContentType xmlns="Microsoft.SharePoint.Taxonomy.ContentTypeSync" SourceId="2a6c10d7-b926-4fc0-945e-3cbf5049f6bd" ContentTypeId="0x010100F4C63C3BD852AE468EAEFD0E6C57C64F02" PreviousValue="false"/>
 </file>
 
 <file path=customXml/item2.xml><?xml version="1.0" encoding="utf-8"?>
 <?mso-contentType ?>
-<SharedContentType xmlns="Microsoft.SharePoint.Taxonomy.ContentTypeSync" SourceId="2a6c10d7-b926-4fc0-945e-3cbf5049f6bd" ContentTypeId="0x010100F4C63C3BD852AE468EAEFD0E6C57C64F02" PreviousValue="false"/>
+<spe:Receivers xmlns:spe="http://schemas.microsoft.com/sharepoint/events"/>
 </file>
 
 <file path=customXml/item3.xml><?xml version="1.0" encoding="utf-8"?>
-<p:properties xmlns:p="http://schemas.microsoft.com/office/2006/metadata/properties" xmlns:xsi="http://www.w3.org/2001/XMLSchema-instance" xmlns:pc="http://schemas.microsoft.com/office/infopath/2007/PartnerControls">
-  <documentManagement>
-    <o1cb080a3dca4eb8a0fd03c7cc8bf8f7 xmlns="3e02667f-0271-471b-bd6e-11a2e16def1d">
-      <Terms xmlns="http://schemas.microsoft.com/office/infopath/2007/PartnerControls"/>
-    </o1cb080a3dca4eb8a0fd03c7cc8bf8f7>
-    <Abstract xmlns="3e02667f-0271-471b-bd6e-11a2e16def1d" xsi:nil="true"/>
-    <WBDocs_Access_To_Info_Exception xmlns="3e02667f-0271-471b-bd6e-11a2e16def1d">12. Not Assessed</WBDocs_Access_To_Info_Exception>
-    <WBDocs_Document_Date xmlns="3e02667f-0271-471b-bd6e-11a2e16def1d">2021-04-21T16:36:47+00:00</WBDocs_Document_Date>
-    <TaxCatchAll xmlns="3e02667f-0271-471b-bd6e-11a2e16def1d">
-      <Value>5</Value>
-      <Value>3</Value>
-    </TaxCatchAll>
-    <OneCMS_Subcategory xmlns="3e02667f-0271-471b-bd6e-11a2e16def1d" xsi:nil="true"/>
-    <i008215bacac45029ee8cafff4c8e93b xmlns="3e02667f-0271-471b-bd6e-11a2e16def1d">
-      <Terms xmlns="http://schemas.microsoft.com/office/infopath/2007/PartnerControls">
-        <TermInfo xmlns="http://schemas.microsoft.com/office/infopath/2007/PartnerControls">
-          <TermName xmlns="http://schemas.microsoft.com/office/infopath/2007/PartnerControls">HSJDR</TermName>
-          <TermId xmlns="http://schemas.microsoft.com/office/infopath/2007/PartnerControls">b82b4e50-8b87-486b-adae-4a5ffb2d1593</TermId>
-        </TermInfo>
-      </Terms>
-    </i008215bacac45029ee8cafff4c8e93b>
-    <WBDocs_Information_Classification xmlns="3e02667f-0271-471b-bd6e-11a2e16def1d">Official Use Only</WBDocs_Information_Classification>
-    <OneCMS_Category xmlns="3e02667f-0271-471b-bd6e-11a2e16def1d" xsi:nil="true"/>
-  </documentManagement>
-</p:properties>
+<?mso-contentType ?>
+<FormTemplates xmlns="http://schemas.microsoft.com/sharepoint/v3/contenttype/forms">
+  <Display>DocumentLibraryForm</Display>
+  <Edit>DocumentLibraryForm</Edit>
+  <New>DocumentLibraryForm</New>
+</FormTemplates>
 </file>
 
 <file path=customXml/item4.xml><?xml version="1.0" encoding="utf-8"?>
+<b:Sources xmlns:b="http://schemas.openxmlformats.org/officeDocument/2006/bibliography" xmlns="http://schemas.openxmlformats.org/officeDocument/2006/bibliography" SelectedStyle="\APASixthEditionOfficeOnline.xsl" StyleName="APA" Version="6"/>
+</file>
+
+<file path=customXml/item5.xml><?xml version="1.0" encoding="utf-8"?>
 <ct:contentTypeSchema xmlns:ct="http://schemas.microsoft.com/office/2006/metadata/contentType" xmlns:ma="http://schemas.microsoft.com/office/2006/metadata/properties/metaAttributes" ct:_="" ma:_="" ma:contentTypeName="WBDocument" ma:contentTypeID="0x010100F4C63C3BD852AE468EAEFD0E6C57C64F020023FF955149D2434D9634B069E3D44A42" ma:contentTypeVersion="49" ma:contentTypeDescription="" ma:contentTypeScope="" ma:versionID="765f642684fa63bc1b9312c368d0b6a5">
   <xsd:schema xmlns:xsd="http://www.w3.org/2001/XMLSchema" xmlns:xs="http://www.w3.org/2001/XMLSchema" xmlns:p="http://schemas.microsoft.com/office/2006/metadata/properties" xmlns:ns3="3e02667f-0271-471b-bd6e-11a2e16def1d" targetNamespace="http://schemas.microsoft.com/office/2006/metadata/properties" ma:root="true" ma:fieldsID="e953fe045711556fedbcbd575ad79d22" ns3:_="">
     <xsd:import namespace="3e02667f-0271-471b-bd6e-11a2e16def1d"/>
@@ -48937,20 +49167,43 @@
 </ct:contentTypeSchema>
 </file>
 
-<file path=customXml/item5.xml><?xml version="1.0" encoding="utf-8"?>
-<b:Sources xmlns:b="http://schemas.openxmlformats.org/officeDocument/2006/bibliography" xmlns="http://schemas.openxmlformats.org/officeDocument/2006/bibliography" SelectedStyle="\APASixthEditionOfficeOnline.xsl" StyleName="APA" Version="6"/>
-</file>
-
 <file path=customXml/item6.xml><?xml version="1.0" encoding="utf-8"?>
-<?mso-contentType ?>
-<FormTemplates xmlns="http://schemas.microsoft.com/sharepoint/v3/contenttype/forms">
-  <Display>DocumentLibraryForm</Display>
-  <Edit>DocumentLibraryForm</Edit>
-  <New>DocumentLibraryForm</New>
-</FormTemplates>
+<p:properties xmlns:p="http://schemas.microsoft.com/office/2006/metadata/properties" xmlns:xsi="http://www.w3.org/2001/XMLSchema-instance" xmlns:pc="http://schemas.microsoft.com/office/infopath/2007/PartnerControls">
+  <documentManagement>
+    <o1cb080a3dca4eb8a0fd03c7cc8bf8f7 xmlns="3e02667f-0271-471b-bd6e-11a2e16def1d">
+      <Terms xmlns="http://schemas.microsoft.com/office/infopath/2007/PartnerControls"/>
+    </o1cb080a3dca4eb8a0fd03c7cc8bf8f7>
+    <Abstract xmlns="3e02667f-0271-471b-bd6e-11a2e16def1d" xsi:nil="true"/>
+    <WBDocs_Access_To_Info_Exception xmlns="3e02667f-0271-471b-bd6e-11a2e16def1d">12. Not Assessed</WBDocs_Access_To_Info_Exception>
+    <WBDocs_Document_Date xmlns="3e02667f-0271-471b-bd6e-11a2e16def1d">2021-04-21T16:36:47+00:00</WBDocs_Document_Date>
+    <TaxCatchAll xmlns="3e02667f-0271-471b-bd6e-11a2e16def1d">
+      <Value>5</Value>
+      <Value>3</Value>
+    </TaxCatchAll>
+    <OneCMS_Subcategory xmlns="3e02667f-0271-471b-bd6e-11a2e16def1d" xsi:nil="true"/>
+    <i008215bacac45029ee8cafff4c8e93b xmlns="3e02667f-0271-471b-bd6e-11a2e16def1d">
+      <Terms xmlns="http://schemas.microsoft.com/office/infopath/2007/PartnerControls">
+        <TermInfo xmlns="http://schemas.microsoft.com/office/infopath/2007/PartnerControls">
+          <TermName xmlns="http://schemas.microsoft.com/office/infopath/2007/PartnerControls">HSJDR</TermName>
+          <TermId xmlns="http://schemas.microsoft.com/office/infopath/2007/PartnerControls">b82b4e50-8b87-486b-adae-4a5ffb2d1593</TermId>
+        </TermInfo>
+      </Terms>
+    </i008215bacac45029ee8cafff4c8e93b>
+    <WBDocs_Information_Classification xmlns="3e02667f-0271-471b-bd6e-11a2e16def1d">Official Use Only</WBDocs_Information_Classification>
+    <OneCMS_Category xmlns="3e02667f-0271-471b-bd6e-11a2e16def1d" xsi:nil="true"/>
+  </documentManagement>
+</p:properties>
 </file>
 
 <file path=customXml/itemProps1.xml><?xml version="1.0" encoding="utf-8"?>
+<ds:datastoreItem xmlns:ds="http://schemas.openxmlformats.org/officeDocument/2006/customXml" ds:itemID="{4BC98259-BD0A-4ED2-9989-5AC86F662DDC}">
+  <ds:schemaRefs>
+    <ds:schemaRef ds:uri="Microsoft.SharePoint.Taxonomy.ContentTypeSync"/>
+  </ds:schemaRefs>
+</ds:datastoreItem>
+</file>
+
+<file path=customXml/itemProps2.xml><?xml version="1.0" encoding="utf-8"?>
 <ds:datastoreItem xmlns:ds="http://schemas.openxmlformats.org/officeDocument/2006/customXml" ds:itemID="{726828D6-AA4E-4858-BB28-1394ECD6E833}">
   <ds:schemaRefs>
     <ds:schemaRef ds:uri="http://schemas.microsoft.com/sharepoint/events"/>
@@ -48958,25 +49211,23 @@
 </ds:datastoreItem>
 </file>
 
-<file path=customXml/itemProps2.xml><?xml version="1.0" encoding="utf-8"?>
-<ds:datastoreItem xmlns:ds="http://schemas.openxmlformats.org/officeDocument/2006/customXml" ds:itemID="{4BC98259-BD0A-4ED2-9989-5AC86F662DDC}">
+<file path=customXml/itemProps3.xml><?xml version="1.0" encoding="utf-8"?>
+<ds:datastoreItem xmlns:ds="http://schemas.openxmlformats.org/officeDocument/2006/customXml" ds:itemID="{D2FAAC77-A454-4D07-B982-854E7D157ADC}">
   <ds:schemaRefs>
-    <ds:schemaRef ds:uri="Microsoft.SharePoint.Taxonomy.ContentTypeSync"/>
-  </ds:schemaRefs>
-</ds:datastoreItem>
-</file>
-
-<file path=customXml/itemProps3.xml><?xml version="1.0" encoding="utf-8"?>
-<ds:datastoreItem xmlns:ds="http://schemas.openxmlformats.org/officeDocument/2006/customXml" ds:itemID="{41D6D192-3E26-4772-B511-E5E380A88FBF}">
-  <ds:schemaRefs>
-    <ds:schemaRef ds:uri="http://schemas.microsoft.com/office/2006/metadata/properties"/>
-    <ds:schemaRef ds:uri="http://schemas.microsoft.com/office/infopath/2007/PartnerControls"/>
-    <ds:schemaRef ds:uri="3e02667f-0271-471b-bd6e-11a2e16def1d"/>
+    <ds:schemaRef ds:uri="http://schemas.microsoft.com/sharepoint/v3/contenttype/forms"/>
   </ds:schemaRefs>
 </ds:datastoreItem>
 </file>
 
 <file path=customXml/itemProps4.xml><?xml version="1.0" encoding="utf-8"?>
+<ds:datastoreItem xmlns:ds="http://schemas.openxmlformats.org/officeDocument/2006/customXml" ds:itemID="{FD948FFB-94A5-484F-A540-B09ADA7914BC}">
+  <ds:schemaRefs>
+    <ds:schemaRef ds:uri="http://schemas.openxmlformats.org/officeDocument/2006/bibliography"/>
+  </ds:schemaRefs>
+</ds:datastoreItem>
+</file>
+
+<file path=customXml/itemProps5.xml><?xml version="1.0" encoding="utf-8"?>
 <ds:datastoreItem xmlns:ds="http://schemas.openxmlformats.org/officeDocument/2006/customXml" ds:itemID="{1D009655-4594-4B87-9434-1A067D1024D4}">
   <ds:schemaRefs>
     <ds:schemaRef ds:uri="http://schemas.microsoft.com/office/2006/metadata/contentType"/>
@@ -48994,18 +49245,12 @@
 </ds:datastoreItem>
 </file>
 
-<file path=customXml/itemProps5.xml><?xml version="1.0" encoding="utf-8"?>
-<ds:datastoreItem xmlns:ds="http://schemas.openxmlformats.org/officeDocument/2006/customXml" ds:itemID="{FD948FFB-94A5-484F-A540-B09ADA7914BC}">
+<file path=customXml/itemProps6.xml><?xml version="1.0" encoding="utf-8"?>
+<ds:datastoreItem xmlns:ds="http://schemas.openxmlformats.org/officeDocument/2006/customXml" ds:itemID="{41D6D192-3E26-4772-B511-E5E380A88FBF}">
   <ds:schemaRefs>
-    <ds:schemaRef ds:uri="http://schemas.openxmlformats.org/officeDocument/2006/bibliography"/>
-  </ds:schemaRefs>
-</ds:datastoreItem>
-</file>
-
-<file path=customXml/itemProps6.xml><?xml version="1.0" encoding="utf-8"?>
-<ds:datastoreItem xmlns:ds="http://schemas.openxmlformats.org/officeDocument/2006/customXml" ds:itemID="{D2FAAC77-A454-4D07-B982-854E7D157ADC}">
-  <ds:schemaRefs>
-    <ds:schemaRef ds:uri="http://schemas.microsoft.com/sharepoint/v3/contenttype/forms"/>
+    <ds:schemaRef ds:uri="http://schemas.microsoft.com/office/2006/metadata/properties"/>
+    <ds:schemaRef ds:uri="http://schemas.microsoft.com/office/infopath/2007/PartnerControls"/>
+    <ds:schemaRef ds:uri="3e02667f-0271-471b-bd6e-11a2e16def1d"/>
   </ds:schemaRefs>
 </ds:datastoreItem>
 </file>
</xml_diff>